<commit_message>
Programm bis Story Kap 8
</commit_message>
<xml_diff>
--- a/Story für Die Elite.docx
+++ b/Story für Die Elite.docx
@@ -13,23 +13,28 @@
     <w:p>
       <w:pPr>
         <w:pStyle w:val="Untertitel"/>
+        <w:rPr>
+          <w:lang w:val="en-US"/>
+        </w:rPr>
       </w:pPr>
       <w:r>
-        <w:t xml:space="preserve">Ein </w:t>
-      </w:r>
-      <w:proofErr w:type="spellStart"/>
-      <w:r>
-        <w:t>Role</w:t>
-      </w:r>
-      <w:proofErr w:type="spellEnd"/>
-      <w:r>
-        <w:t xml:space="preserve">-Play-Game am </w:t>
-      </w:r>
-      <w:proofErr w:type="spellStart"/>
-      <w:r>
-        <w:t>Ammerseegymnasium</w:t>
-      </w:r>
-      <w:proofErr w:type="spellEnd"/>
+        <w:rPr>
+          <w:lang w:val="en-US"/>
+        </w:rPr>
+        <w:t>Ein Role-Play-Game am Ammersee</w:t>
+      </w:r>
+      <w:r>
+        <w:rPr>
+          <w:lang w:val="en-US"/>
+        </w:rPr>
+        <w:t>-G</w:t>
+      </w:r>
+      <w:r>
+        <w:rPr>
+          <w:lang w:val="en-US"/>
+        </w:rPr>
+        <w:t>ymnasium</w:t>
+      </w:r>
     </w:p>
     <w:p>
       <w:r>
@@ -53,13 +58,8 @@
           </w:tcPr>
           <w:p>
             <w:r>
-              <w:t xml:space="preserve">Der Schüler Kevin </w:t>
-            </w:r>
-            <w:proofErr w:type="spellStart"/>
-            <w:r>
-              <w:t>Oberdennis</w:t>
-            </w:r>
-            <w:proofErr w:type="spellEnd"/>
+              <w:t>Der Schüler Kevin Oberdennis</w:t>
+            </w:r>
           </w:p>
         </w:tc>
         <w:tc>
@@ -127,13 +127,8 @@
           </w:tcPr>
           <w:p>
             <w:r>
-              <w:t xml:space="preserve">Herr </w:t>
-            </w:r>
-            <w:proofErr w:type="spellStart"/>
-            <w:r>
-              <w:t>Kehrmain</w:t>
-            </w:r>
-            <w:proofErr w:type="spellEnd"/>
+              <w:t>Herr Kehrmain</w:t>
+            </w:r>
           </w:p>
         </w:tc>
         <w:tc>
@@ -224,7 +219,10 @@
           <w:tcPr>
             <w:tcW w:w="4531" w:type="dxa"/>
           </w:tcPr>
-          <w:p/>
+          <w:p>
+            <w:bookmarkStart w:id="0" w:name="_GoBack"/>
+            <w:bookmarkEnd w:id="0"/>
+          </w:p>
         </w:tc>
       </w:tr>
     </w:tbl>
@@ -256,12 +254,7 @@
     </w:p>
     <w:p>
       <w:r>
-        <w:t>Es ist Matheunterricht und du wirst gefragt. Ei</w:t>
-      </w:r>
-      <w:bookmarkStart w:id="0" w:name="_GoBack"/>
-      <w:bookmarkEnd w:id="0"/>
-      <w:r>
-        <w:t xml:space="preserve">n Matherätsel wird </w:t>
+        <w:t xml:space="preserve">Es ist Matheunterricht und du wirst gefragt. Ein Matherätsel wird </w:t>
       </w:r>
       <w:r>
         <w:t xml:space="preserve">von Frau Bernweich </w:t>
@@ -287,15 +280,7 @@
     </w:p>
     <w:p>
       <w:r>
-        <w:t xml:space="preserve">Nachmittags wird Kevin von </w:t>
-      </w:r>
-      <w:proofErr w:type="spellStart"/>
-      <w:r>
-        <w:t>Kehrmain</w:t>
-      </w:r>
-      <w:proofErr w:type="spellEnd"/>
-      <w:r>
-        <w:t xml:space="preserve"> gefunden und muss aufgrund seines Fehlverhaltens einen Sozialdienst leisten (Müll Sammeln).</w:t>
+        <w:t>Nachmittags wird Kevin von Kehrmain gefunden und muss aufgrund seines Fehlverhaltens einen Sozialdienst leisten (Müll Sammeln).</w:t>
       </w:r>
     </w:p>
     <w:p>
@@ -305,13 +290,8 @@
     </w:p>
     <w:p>
       <w:r>
-        <w:t xml:space="preserve">Während seines Sozialdienstes findet Kevin eine Leere Eisteepackung und wirft ihn in seinen Müllsack. Herr Manu kommt, bemerkt, dass der Eistee im Müll liegt, und es entsteht eine hitzige, einseitige Debatte: Kind in Afrika, Schweinefleisch – Bacon, </w:t>
-      </w:r>
-      <w:proofErr w:type="spellStart"/>
-      <w:r>
-        <w:t>though</w:t>
-      </w:r>
-      <w:proofErr w:type="spellEnd"/>
+        <w:t>Während seines Sozialdienstes findet Kevin eine Leere Eisteepackung und wirft ihn in seinen Müllsack. Herr Manu kommt, bemerkt, dass der Eistee im Müll liegt, und es entsteht eine hitzige, einseitige Debatte: Kind in Afrika, Schweinefleisch – Bacon, though</w:t>
+      </w:r>
     </w:p>
     <w:p>
       <w:r>
@@ -346,15 +326,7 @@
         <w:t xml:space="preserve">Im Bootshaus </w:t>
       </w:r>
       <w:r>
-        <w:t xml:space="preserve">trifft er Herrn Butter. Er rudert mit dir. (Ruder </w:t>
-      </w:r>
-      <w:proofErr w:type="spellStart"/>
-      <w:r>
-        <w:t>Minigame</w:t>
-      </w:r>
-      <w:proofErr w:type="spellEnd"/>
-      <w:r>
-        <w:t>)</w:t>
+        <w:t>trifft er Herrn Butter. Er rudert mit dir. (Ruder Minigame)</w:t>
       </w:r>
     </w:p>
     <w:p>

</xml_diff>